<commit_message>
Removed plot.py and replaced _manhattan_distance() method with numpy.linalg(x_test-x_train,ord=1)
</commit_message>
<xml_diff>
--- a/software_project_final_report_Garry_Ryan.docx
+++ b/software_project_final_report_Garry_Ryan.docx
@@ -2671,7 +2671,21 @@
           <w:sz w:val="24"/>
           <w:szCs w:val="24"/>
         </w:rPr>
-        <w:t xml:space="preserve"> classification for milestone two.</w:t>
+        <w:t xml:space="preserve"> classification</w:t>
+      </w:r>
+      <w:r>
+        <w:rPr>
+          <w:sz w:val="24"/>
+          <w:szCs w:val="24"/>
+        </w:rPr>
+        <w:t xml:space="preserve"> for final report</w:t>
+      </w:r>
+      <w:r>
+        <w:rPr>
+          <w:sz w:val="24"/>
+          <w:szCs w:val="24"/>
+        </w:rPr>
+        <w:t>.</w:t>
       </w:r>
     </w:p>
     <w:tbl>
@@ -4203,14 +4217,6 @@
         </w:tc>
       </w:tr>
     </w:tbl>
-    <w:p>
-      <w:pPr>
-        <w:rPr>
-          <w:sz w:val="24"/>
-          <w:szCs w:val="24"/>
-        </w:rPr>
-      </w:pPr>
-    </w:p>
     <w:p>
       <w:pPr>
         <w:rPr>
@@ -4284,7 +4290,6 @@
           <w:sz w:val="24"/>
           <w:szCs w:val="24"/>
         </w:rPr>
-        <w:lastRenderedPageBreak/>
         <w:t>Figure 1.</w:t>
       </w:r>
       <w:r>
@@ -4300,7 +4305,14 @@
           <w:sz w:val="24"/>
           <w:szCs w:val="24"/>
         </w:rPr>
-        <w:t>kNN</w:t>
+        <w:t>k</w:t>
+      </w:r>
+      <w:r>
+        <w:rPr>
+          <w:sz w:val="24"/>
+          <w:szCs w:val="24"/>
+        </w:rPr>
+        <w:t>thperclass</w:t>
       </w:r>
       <w:proofErr w:type="spellEnd"/>
       <w:r>
@@ -4418,7 +4430,14 @@
           <w:sz w:val="24"/>
           <w:szCs w:val="24"/>
         </w:rPr>
-        <w:t>kNN</w:t>
+        <w:t>k</w:t>
+      </w:r>
+      <w:r>
+        <w:rPr>
+          <w:sz w:val="24"/>
+          <w:szCs w:val="24"/>
+        </w:rPr>
+        <w:t>thperclass</w:t>
       </w:r>
       <w:proofErr w:type="spellEnd"/>
       <w:r>
@@ -4910,15 +4929,13 @@
         </w:rPr>
         <w:t xml:space="preserve">: code listing of function to split the </w:t>
       </w:r>
-      <w:proofErr w:type="gramStart"/>
-      <w:r>
-        <w:rPr>
-          <w:sz w:val="24"/>
-          <w:szCs w:val="24"/>
-        </w:rPr>
-        <w:t>data</w:t>
-      </w:r>
-      <w:proofErr w:type="gramEnd"/>
+      <w:r>
+        <w:rPr>
+          <w:sz w:val="24"/>
+          <w:szCs w:val="24"/>
+        </w:rPr>
+        <w:t>data.</w:t>
+      </w:r>
     </w:p>
     <w:p>
       <w:pPr>

</xml_diff>

<commit_message>
new comment on kthperclass and submit final report
</commit_message>
<xml_diff>
--- a/software_project_final_report_Garry_Ryan.docx
+++ b/software_project_final_report_Garry_Ryan.docx
@@ -4235,6 +4235,7 @@
       </w:pPr>
       <w:r>
         <w:rPr>
+          <w:noProof/>
           <w:sz w:val="24"/>
           <w:szCs w:val="24"/>
         </w:rPr>
@@ -4342,6 +4343,7 @@
       </w:pPr>
       <w:r>
         <w:rPr>
+          <w:noProof/>
           <w:sz w:val="24"/>
           <w:szCs w:val="24"/>
         </w:rPr>
@@ -4680,7 +4682,21 @@
           <w:sz w:val="24"/>
           <w:szCs w:val="24"/>
         </w:rPr>
-        <w:t xml:space="preserve"> they will always be discrete values.</w:t>
+        <w:t xml:space="preserve"> they will always be discrete values</w:t>
+      </w:r>
+      <w:r>
+        <w:rPr>
+          <w:sz w:val="24"/>
+          <w:szCs w:val="24"/>
+        </w:rPr>
+        <w:t xml:space="preserve"> aka fractions</w:t>
+      </w:r>
+      <w:r>
+        <w:rPr>
+          <w:sz w:val="24"/>
+          <w:szCs w:val="24"/>
+        </w:rPr>
+        <w:t>.</w:t>
       </w:r>
     </w:p>
     <w:p>
@@ -4701,6 +4717,7 @@
       </w:pPr>
       <w:r>
         <w:rPr>
+          <w:noProof/>
           <w:sz w:val="24"/>
           <w:szCs w:val="24"/>
         </w:rPr>
@@ -4796,28 +4813,77 @@
         </w:rPr>
         <w:t xml:space="preserve"> classifiers using the iris dataset (first 30 vectors per class for training and remaining 20 vectors per class for testing).  </w:t>
       </w:r>
+      <w:bookmarkStart w:id="1" w:name="_Hlk141444909"/>
     </w:p>
     <w:p>
       <w:pPr>
         <w:rPr>
-          <w:sz w:val="24"/>
-          <w:szCs w:val="24"/>
-        </w:rPr>
-      </w:pPr>
-      <w:bookmarkStart w:id="1" w:name="_Hlk141444909"/>
-      <w:r>
-        <w:rPr>
           <w:b/>
           <w:bCs/>
+          <w:sz w:val="24"/>
+          <w:szCs w:val="24"/>
+        </w:rPr>
+      </w:pPr>
+      <w:r>
+        <w:rPr>
+          <w:b/>
+          <w:bCs/>
+          <w:sz w:val="24"/>
+          <w:szCs w:val="24"/>
+        </w:rPr>
+        <w:br w:type="page"/>
+      </w:r>
+    </w:p>
+    <w:p>
+      <w:pPr>
+        <w:rPr>
+          <w:sz w:val="24"/>
+          <w:szCs w:val="24"/>
+        </w:rPr>
+      </w:pPr>
+      <w:r>
+        <w:rPr>
+          <w:b/>
+          <w:bCs/>
+          <w:sz w:val="24"/>
+          <w:szCs w:val="24"/>
+        </w:rPr>
+        <w:lastRenderedPageBreak/>
+        <w:t>Appendix A</w:t>
+      </w:r>
+      <w:r>
+        <w:rPr>
+          <w:sz w:val="24"/>
+          <w:szCs w:val="24"/>
+        </w:rPr>
+        <w:t xml:space="preserve">: code listing of function to split the </w:t>
+      </w:r>
+      <w:r>
+        <w:rPr>
+          <w:sz w:val="24"/>
+          <w:szCs w:val="24"/>
+        </w:rPr>
+        <w:t>data.</w:t>
+      </w:r>
+    </w:p>
+    <w:p>
+      <w:pPr>
+        <w:rPr>
+          <w:sz w:val="24"/>
+          <w:szCs w:val="24"/>
+        </w:rPr>
+      </w:pPr>
+      <w:r>
+        <w:rPr>
           <w:noProof/>
           <w:sz w:val="24"/>
           <w:szCs w:val="24"/>
         </w:rPr>
         <w:drawing>
-          <wp:inline distT="0" distB="0" distL="0" distR="0" wp14:anchorId="246C930F" wp14:editId="269F6D2D">
-            <wp:extent cx="3318893" cy="2488223"/>
-            <wp:effectExtent l="0" t="0" r="0" b="1270"/>
-            <wp:docPr id="578897330" name="Image 578897330" descr="A graph of a train&#10;&#10;Description automatically generated"/>
+          <wp:inline distT="0" distB="0" distL="0" distR="0" wp14:anchorId="415D9A6E" wp14:editId="26E9FA12">
+            <wp:extent cx="6675120" cy="4305655"/>
+            <wp:effectExtent l="0" t="0" r="5080" b="0"/>
+            <wp:docPr id="42549312" name="Image 1"/>
             <wp:cNvGraphicFramePr>
               <a:graphicFrameLocks xmlns:a="http://schemas.openxmlformats.org/drawingml/2006/main" noChangeAspect="1"/>
             </wp:cNvGraphicFramePr>
@@ -4825,11 +4891,11 @@
               <a:graphicData uri="http://schemas.openxmlformats.org/drawingml/2006/picture">
                 <pic:pic xmlns:pic="http://schemas.openxmlformats.org/drawingml/2006/picture">
                   <pic:nvPicPr>
-                    <pic:cNvPr id="471404721" name="Picture 2" descr="A graph of a train&#10;&#10;Description automatically generated"/>
+                    <pic:cNvPr id="42549312" name="Image 1"/>
                     <pic:cNvPicPr/>
                   </pic:nvPicPr>
                   <pic:blipFill>
-                    <a:blip r:embed="rId8" cstate="print">
+                    <a:blip r:embed="rId12" cstate="print">
                       <a:extLst>
                         <a:ext uri="{28A0092B-C50C-407E-A947-70E740481C1C}">
                           <a14:useLocalDpi xmlns:a14="http://schemas.microsoft.com/office/drawing/2010/main" val="0"/>
@@ -4843,7 +4909,7 @@
                   <pic:spPr>
                     <a:xfrm>
                       <a:off x="0" y="0"/>
-                      <a:ext cx="3349269" cy="2510997"/>
+                      <a:ext cx="6675120" cy="4305655"/>
                     </a:xfrm>
                     <a:prstGeom prst="rect">
                       <a:avLst/>
@@ -4863,17 +4929,95 @@
           <w:szCs w:val="24"/>
         </w:rPr>
       </w:pPr>
-      <w:r>
-        <w:rPr>
+    </w:p>
+    <w:p>
+      <w:pPr>
+        <w:rPr>
+          <w:b/>
+          <w:bCs/>
+          <w:sz w:val="24"/>
+          <w:szCs w:val="24"/>
+        </w:rPr>
+      </w:pPr>
+      <w:r>
+        <w:rPr>
+          <w:b/>
+          <w:bCs/>
+          <w:sz w:val="24"/>
+          <w:szCs w:val="24"/>
+        </w:rPr>
+        <w:br w:type="page"/>
+      </w:r>
+    </w:p>
+    <w:p>
+      <w:pPr>
+        <w:rPr>
+          <w:sz w:val="24"/>
+          <w:szCs w:val="24"/>
+        </w:rPr>
+      </w:pPr>
+      <w:r>
+        <w:rPr>
+          <w:b/>
+          <w:bCs/>
           <w:sz w:val="24"/>
           <w:szCs w:val="24"/>
         </w:rPr>
         <w:lastRenderedPageBreak/>
+        <w:t>Appendix B</w:t>
+      </w:r>
+      <w:r>
+        <w:rPr>
+          <w:sz w:val="24"/>
+          <w:szCs w:val="24"/>
+        </w:rPr>
+        <w:t xml:space="preserve">: code listing of function to implement the </w:t>
+      </w:r>
+      <w:proofErr w:type="spellStart"/>
+      <w:r>
+        <w:rPr>
+          <w:sz w:val="24"/>
+          <w:szCs w:val="24"/>
+        </w:rPr>
+        <w:t>kthperclass</w:t>
+      </w:r>
+      <w:proofErr w:type="spellEnd"/>
+      <w:r>
+        <w:rPr>
+          <w:sz w:val="24"/>
+          <w:szCs w:val="24"/>
+        </w:rPr>
+        <w:t xml:space="preserve"> </w:t>
+      </w:r>
+      <w:proofErr w:type="gramStart"/>
+      <w:r>
+        <w:rPr>
+          <w:sz w:val="24"/>
+          <w:szCs w:val="24"/>
+        </w:rPr>
+        <w:t>classifier</w:t>
+      </w:r>
+      <w:proofErr w:type="gramEnd"/>
+    </w:p>
+    <w:bookmarkEnd w:id="1"/>
+    <w:p>
+      <w:pPr>
+        <w:rPr>
+          <w:sz w:val="24"/>
+          <w:szCs w:val="24"/>
+        </w:rPr>
+      </w:pPr>
+      <w:r>
+        <w:rPr>
+          <w:noProof/>
+          <w:sz w:val="24"/>
+          <w:szCs w:val="24"/>
+        </w:rPr>
         <w:drawing>
-          <wp:inline distT="0" distB="0" distL="0" distR="0" wp14:anchorId="4F0162B1" wp14:editId="033411F9">
-            <wp:extent cx="3644900" cy="2984500"/>
+          <wp:inline distT="0" distB="0" distL="0" distR="0" wp14:anchorId="0CA5DC75" wp14:editId="1993A53B">
+            <wp:extent cx="6087403" cy="6655435"/>
             <wp:effectExtent l="0" t="0" r="0" b="0"/>
-            <wp:docPr id="1308837273" name="Image 1" descr="Une image contenant texte, Tracé, diagramme, ligne&#10;&#10;Description générée automatiquement"/>
+            <wp:docPr id="1285222003" name="Image 2"/>
             <wp:cNvGraphicFramePr>
               <a:graphicFrameLocks xmlns:a="http://schemas.openxmlformats.org/drawingml/2006/main" noChangeAspect="1"/>
             </wp:cNvGraphicFramePr>
@@ -4881,11 +5025,17 @@
               <a:graphicData uri="http://schemas.openxmlformats.org/drawingml/2006/picture">
                 <pic:pic xmlns:pic="http://schemas.openxmlformats.org/drawingml/2006/picture">
                   <pic:nvPicPr>
-                    <pic:cNvPr id="1308837273" name="Image 1" descr="Une image contenant texte, Tracé, diagramme, ligne&#10;&#10;Description générée automatiquement"/>
+                    <pic:cNvPr id="1285222003" name="Image 2"/>
                     <pic:cNvPicPr/>
                   </pic:nvPicPr>
                   <pic:blipFill>
-                    <a:blip r:embed="rId12"/>
+                    <a:blip r:embed="rId13">
+                      <a:extLst>
+                        <a:ext uri="{28A0092B-C50C-407E-A947-70E740481C1C}">
+                          <a14:useLocalDpi xmlns:a14="http://schemas.microsoft.com/office/drawing/2010/main" val="0"/>
+                        </a:ext>
+                      </a:extLst>
+                    </a:blip>
                     <a:stretch>
                       <a:fillRect/>
                     </a:stretch>
@@ -4893,7 +5043,7 @@
                   <pic:spPr>
                     <a:xfrm>
                       <a:off x="0" y="0"/>
-                      <a:ext cx="3644900" cy="2984500"/>
+                      <a:ext cx="6087403" cy="6655435"/>
                     </a:xfrm>
                     <a:prstGeom prst="rect">
                       <a:avLst/>
@@ -4913,29 +5063,6 @@
           <w:szCs w:val="24"/>
         </w:rPr>
       </w:pPr>
-      <w:r>
-        <w:rPr>
-          <w:b/>
-          <w:bCs/>
-          <w:sz w:val="24"/>
-          <w:szCs w:val="24"/>
-        </w:rPr>
-        <w:t>Appendix A</w:t>
-      </w:r>
-      <w:r>
-        <w:rPr>
-          <w:sz w:val="24"/>
-          <w:szCs w:val="24"/>
-        </w:rPr>
-        <w:t xml:space="preserve">: code listing of function to split the </w:t>
-      </w:r>
-      <w:r>
-        <w:rPr>
-          <w:sz w:val="24"/>
-          <w:szCs w:val="24"/>
-        </w:rPr>
-        <w:t>data.</w:t>
-      </w:r>
     </w:p>
     <w:p>
       <w:pPr>
@@ -4952,38 +5079,6 @@
           <w:szCs w:val="24"/>
         </w:rPr>
       </w:pPr>
-      <w:r>
-        <w:rPr>
-          <w:b/>
-          <w:bCs/>
-          <w:sz w:val="24"/>
-          <w:szCs w:val="24"/>
-        </w:rPr>
-        <w:t>Appendix B</w:t>
-      </w:r>
-      <w:r>
-        <w:rPr>
-          <w:sz w:val="24"/>
-          <w:szCs w:val="24"/>
-        </w:rPr>
-        <w:t xml:space="preserve">: code listing of function to implement the </w:t>
-      </w:r>
-      <w:proofErr w:type="spellStart"/>
-      <w:r>
-        <w:rPr>
-          <w:sz w:val="24"/>
-          <w:szCs w:val="24"/>
-        </w:rPr>
-        <w:t>kthperclass</w:t>
-      </w:r>
-      <w:proofErr w:type="spellEnd"/>
-      <w:r>
-        <w:rPr>
-          <w:sz w:val="24"/>
-          <w:szCs w:val="24"/>
-        </w:rPr>
-        <w:t xml:space="preserve"> classifier</w:t>
-      </w:r>
     </w:p>
     <w:p>
       <w:pPr>
@@ -4993,50 +5088,9 @@
         </w:rPr>
       </w:pPr>
     </w:p>
-    <w:bookmarkEnd w:id="1"/>
-    <w:p>
-      <w:pPr>
-        <w:rPr>
-          <w:sz w:val="24"/>
-          <w:szCs w:val="24"/>
-        </w:rPr>
-      </w:pPr>
-    </w:p>
-    <w:p>
-      <w:pPr>
-        <w:rPr>
-          <w:sz w:val="24"/>
-          <w:szCs w:val="24"/>
-        </w:rPr>
-      </w:pPr>
-    </w:p>
-    <w:p>
-      <w:pPr>
-        <w:rPr>
-          <w:sz w:val="24"/>
-          <w:szCs w:val="24"/>
-        </w:rPr>
-      </w:pPr>
-    </w:p>
-    <w:p>
-      <w:pPr>
-        <w:rPr>
-          <w:sz w:val="24"/>
-          <w:szCs w:val="24"/>
-        </w:rPr>
-      </w:pPr>
-    </w:p>
-    <w:p>
-      <w:pPr>
-        <w:rPr>
-          <w:sz w:val="24"/>
-          <w:szCs w:val="24"/>
-        </w:rPr>
-      </w:pPr>
-    </w:p>
     <w:sectPr>
-      <w:headerReference w:type="default" r:id="rId13"/>
-      <w:footerReference w:type="default" r:id="rId14"/>
+      <w:headerReference w:type="default" r:id="rId14"/>
+      <w:footerReference w:type="default" r:id="rId15"/>
       <w:pgSz w:w="12240" w:h="15840"/>
       <w:pgMar w:top="1152" w:right="864" w:bottom="864" w:left="864" w:header="720" w:footer="720" w:gutter="0"/>
       <w:cols w:space="720"/>

</xml_diff>